<commit_message>
Mengumpulkan tugas day 1 git
</commit_message>
<xml_diff>
--- a/Tugas Day 1/Kgs. M. Rusdiansyah Muharrom_Algo_Flowchart.docx
+++ b/Tugas Day 1/Kgs. M. Rusdiansyah Muharrom_Algo_Flowchart.docx
@@ -77,7 +77,7 @@
           <w:sz w:val="24"/>
           <w:szCs w:val="24"/>
         </w:rPr>
-        <w:t>Algoritma Flowchart</w:t>
+        <w:t>Git</w:t>
       </w:r>
     </w:p>
     <w:p>
@@ -104,7 +104,7 @@
           <w:sz w:val="24"/>
           <w:szCs w:val="24"/>
         </w:rPr>
-        <w:t>Soal 1 (Bilangan Prima)</w:t>
+        <w:t>Proses Clone Repository</w:t>
       </w:r>
     </w:p>
     <w:p>
@@ -122,15 +122,17 @@
       </w:pPr>
       <w:r>
         <w:rPr>
-          <w:b/>
-          <w:bCs/>
-          <w:noProof/>
+          <w:rFonts w:ascii="Times New Roman" w:hAnsi="Times New Roman" w:cs="Times New Roman"/>
+          <w:b/>
+          <w:bCs/>
+          <w:sz w:val="24"/>
+          <w:szCs w:val="24"/>
         </w:rPr>
         <w:drawing>
-          <wp:inline distT="0" distB="0" distL="0" distR="0" wp14:anchorId="5B2EF712" wp14:editId="3561A69A">
-            <wp:extent cx="4869180" cy="7162800"/>
-            <wp:effectExtent l="0" t="0" r="0" b="0"/>
-            <wp:docPr id="1423574081" name="Picture 1"/>
+          <wp:inline distT="0" distB="0" distL="0" distR="0" wp14:anchorId="16B3A8F9" wp14:editId="78F252F4">
+            <wp:extent cx="5731510" cy="1045845"/>
+            <wp:effectExtent l="0" t="0" r="2540" b="1905"/>
+            <wp:docPr id="785653941" name="Picture 1"/>
             <wp:cNvGraphicFramePr>
               <a:graphicFrameLocks xmlns:a="http://schemas.openxmlformats.org/drawingml/2006/main" noChangeAspect="1"/>
             </wp:cNvGraphicFramePr>
@@ -138,36 +140,23 @@
               <a:graphicData uri="http://schemas.openxmlformats.org/drawingml/2006/picture">
                 <pic:pic xmlns:pic="http://schemas.openxmlformats.org/drawingml/2006/picture">
                   <pic:nvPicPr>
-                    <pic:cNvPr id="0" name="Picture 5"/>
-                    <pic:cNvPicPr>
-                      <a:picLocks noChangeAspect="1" noChangeArrowheads="1"/>
-                    </pic:cNvPicPr>
+                    <pic:cNvPr id="785653941" name=""/>
+                    <pic:cNvPicPr/>
                   </pic:nvPicPr>
                   <pic:blipFill>
-                    <a:blip r:embed="rId5" cstate="print">
-                      <a:extLst>
-                        <a:ext uri="{28A0092B-C50C-407E-A947-70E740481C1C}">
-                          <a14:useLocalDpi xmlns:a14="http://schemas.microsoft.com/office/drawing/2010/main" val="0"/>
-                        </a:ext>
-                      </a:extLst>
-                    </a:blip>
-                    <a:srcRect/>
+                    <a:blip r:embed="rId5"/>
                     <a:stretch>
                       <a:fillRect/>
                     </a:stretch>
                   </pic:blipFill>
-                  <pic:spPr bwMode="auto">
+                  <pic:spPr>
                     <a:xfrm>
                       <a:off x="0" y="0"/>
-                      <a:ext cx="4869180" cy="7162800"/>
+                      <a:ext cx="5731510" cy="1045845"/>
                     </a:xfrm>
                     <a:prstGeom prst="rect">
                       <a:avLst/>
                     </a:prstGeom>
-                    <a:noFill/>
-                    <a:ln>
-                      <a:noFill/>
-                    </a:ln>
                   </pic:spPr>
                 </pic:pic>
               </a:graphicData>
@@ -179,48 +168,6 @@
     <w:p>
       <w:pPr>
         <w:pStyle w:val="ListParagraph"/>
-        <w:spacing w:line="276" w:lineRule="auto"/>
-        <w:ind w:left="780"/>
-        <w:rPr>
-          <w:rFonts w:ascii="Times New Roman" w:hAnsi="Times New Roman" w:cs="Times New Roman"/>
-          <w:b/>
-          <w:bCs/>
-          <w:sz w:val="24"/>
-          <w:szCs w:val="24"/>
-        </w:rPr>
-      </w:pPr>
-    </w:p>
-    <w:p>
-      <w:pPr>
-        <w:pStyle w:val="ListParagraph"/>
-        <w:spacing w:line="276" w:lineRule="auto"/>
-        <w:ind w:left="780"/>
-        <w:rPr>
-          <w:rFonts w:ascii="Times New Roman" w:hAnsi="Times New Roman" w:cs="Times New Roman"/>
-          <w:b/>
-          <w:bCs/>
-          <w:sz w:val="24"/>
-          <w:szCs w:val="24"/>
-        </w:rPr>
-      </w:pPr>
-    </w:p>
-    <w:p>
-      <w:pPr>
-        <w:pStyle w:val="ListParagraph"/>
-        <w:spacing w:line="276" w:lineRule="auto"/>
-        <w:ind w:left="780"/>
-        <w:rPr>
-          <w:rFonts w:ascii="Times New Roman" w:hAnsi="Times New Roman" w:cs="Times New Roman"/>
-          <w:b/>
-          <w:bCs/>
-          <w:sz w:val="24"/>
-          <w:szCs w:val="24"/>
-        </w:rPr>
-      </w:pPr>
-    </w:p>
-    <w:p>
-      <w:pPr>
-        <w:pStyle w:val="ListParagraph"/>
         <w:numPr>
           <w:ilvl w:val="0"/>
           <w:numId w:val="3"/>
@@ -242,8 +189,7 @@
           <w:sz w:val="24"/>
           <w:szCs w:val="24"/>
         </w:rPr>
-        <w:lastRenderedPageBreak/>
-        <w:t>Soal 2 (Kelipatan 7)</w:t>
+        <w:t>Proses add, commit dan push</w:t>
       </w:r>
     </w:p>
     <w:p>
@@ -261,15 +207,17 @@
       </w:pPr>
       <w:r>
         <w:rPr>
-          <w:b/>
-          <w:bCs/>
-          <w:noProof/>
+          <w:rFonts w:ascii="Times New Roman" w:hAnsi="Times New Roman" w:cs="Times New Roman"/>
+          <w:b/>
+          <w:bCs/>
+          <w:sz w:val="24"/>
+          <w:szCs w:val="24"/>
         </w:rPr>
         <w:drawing>
-          <wp:inline distT="0" distB="0" distL="0" distR="0" wp14:anchorId="670916FF" wp14:editId="0FE98A8C">
-            <wp:extent cx="3350538" cy="4076700"/>
+          <wp:inline distT="0" distB="0" distL="0" distR="0" wp14:anchorId="5635F338" wp14:editId="41618358">
+            <wp:extent cx="5731510" cy="730885"/>
             <wp:effectExtent l="0" t="0" r="2540" b="0"/>
-            <wp:docPr id="1229583485" name="Picture 2"/>
+            <wp:docPr id="772161888" name="Picture 2"/>
             <wp:cNvGraphicFramePr>
               <a:graphicFrameLocks xmlns:a="http://schemas.openxmlformats.org/drawingml/2006/main" noChangeAspect="1"/>
             </wp:cNvGraphicFramePr>
@@ -277,36 +225,23 @@
               <a:graphicData uri="http://schemas.openxmlformats.org/drawingml/2006/picture">
                 <pic:pic xmlns:pic="http://schemas.openxmlformats.org/drawingml/2006/picture">
                   <pic:nvPicPr>
-                    <pic:cNvPr id="0" name="Picture 3"/>
-                    <pic:cNvPicPr>
-                      <a:picLocks noChangeAspect="1" noChangeArrowheads="1"/>
-                    </pic:cNvPicPr>
+                    <pic:cNvPr id="772161888" name=""/>
+                    <pic:cNvPicPr/>
                   </pic:nvPicPr>
                   <pic:blipFill>
-                    <a:blip r:embed="rId6" cstate="print">
-                      <a:extLst>
-                        <a:ext uri="{28A0092B-C50C-407E-A947-70E740481C1C}">
-                          <a14:useLocalDpi xmlns:a14="http://schemas.microsoft.com/office/drawing/2010/main" val="0"/>
-                        </a:ext>
-                      </a:extLst>
-                    </a:blip>
-                    <a:srcRect/>
+                    <a:blip r:embed="rId6"/>
                     <a:stretch>
                       <a:fillRect/>
                     </a:stretch>
                   </pic:blipFill>
-                  <pic:spPr bwMode="auto">
+                  <pic:spPr>
                     <a:xfrm>
                       <a:off x="0" y="0"/>
-                      <a:ext cx="3357762" cy="4085489"/>
+                      <a:ext cx="5731510" cy="730885"/>
                     </a:xfrm>
                     <a:prstGeom prst="rect">
                       <a:avLst/>
                     </a:prstGeom>
-                    <a:noFill/>
-                    <a:ln>
-                      <a:noFill/>
-                    </a:ln>
                   </pic:spPr>
                 </pic:pic>
               </a:graphicData>
@@ -318,33 +253,6 @@
     <w:p>
       <w:pPr>
         <w:pStyle w:val="ListParagraph"/>
-        <w:numPr>
-          <w:ilvl w:val="0"/>
-          <w:numId w:val="3"/>
-        </w:numPr>
-        <w:spacing w:line="276" w:lineRule="auto"/>
-        <w:rPr>
-          <w:rFonts w:ascii="Times New Roman" w:hAnsi="Times New Roman" w:cs="Times New Roman"/>
-          <w:b/>
-          <w:bCs/>
-          <w:sz w:val="24"/>
-          <w:szCs w:val="24"/>
-        </w:rPr>
-      </w:pPr>
-      <w:r>
-        <w:rPr>
-          <w:rFonts w:ascii="Times New Roman" w:hAnsi="Times New Roman" w:cs="Times New Roman"/>
-          <w:b/>
-          <w:bCs/>
-          <w:sz w:val="24"/>
-          <w:szCs w:val="24"/>
-        </w:rPr>
-        <w:t>Soal 3 (Luas Trapesium)</w:t>
-      </w:r>
-    </w:p>
-    <w:p>
-      <w:pPr>
-        <w:pStyle w:val="ListParagraph"/>
         <w:spacing w:line="276" w:lineRule="auto"/>
         <w:ind w:left="780"/>
         <w:rPr>
@@ -357,15 +265,17 @@
       </w:pPr>
       <w:r>
         <w:rPr>
-          <w:b/>
-          <w:bCs/>
-          <w:noProof/>
+          <w:rFonts w:ascii="Times New Roman" w:hAnsi="Times New Roman" w:cs="Times New Roman"/>
+          <w:b/>
+          <w:bCs/>
+          <w:sz w:val="24"/>
+          <w:szCs w:val="24"/>
         </w:rPr>
         <w:drawing>
-          <wp:inline distT="0" distB="0" distL="0" distR="0" wp14:anchorId="35DD1044" wp14:editId="7CC5D4FE">
-            <wp:extent cx="1356360" cy="4305300"/>
-            <wp:effectExtent l="0" t="0" r="0" b="0"/>
-            <wp:docPr id="343457872" name="Picture 3"/>
+          <wp:inline distT="0" distB="0" distL="0" distR="0" wp14:anchorId="53228C91" wp14:editId="42444E70">
+            <wp:extent cx="5731510" cy="1766570"/>
+            <wp:effectExtent l="0" t="0" r="2540" b="5080"/>
+            <wp:docPr id="1992423990" name="Picture 3"/>
             <wp:cNvGraphicFramePr>
               <a:graphicFrameLocks xmlns:a="http://schemas.openxmlformats.org/drawingml/2006/main" noChangeAspect="1"/>
             </wp:cNvGraphicFramePr>
@@ -373,36 +283,23 @@
               <a:graphicData uri="http://schemas.openxmlformats.org/drawingml/2006/picture">
                 <pic:pic xmlns:pic="http://schemas.openxmlformats.org/drawingml/2006/picture">
                   <pic:nvPicPr>
-                    <pic:cNvPr id="0" name="Picture 1"/>
-                    <pic:cNvPicPr>
-                      <a:picLocks noChangeAspect="1" noChangeArrowheads="1"/>
-                    </pic:cNvPicPr>
+                    <pic:cNvPr id="1992423990" name=""/>
+                    <pic:cNvPicPr/>
                   </pic:nvPicPr>
                   <pic:blipFill>
-                    <a:blip r:embed="rId7" cstate="print">
-                      <a:extLst>
-                        <a:ext uri="{28A0092B-C50C-407E-A947-70E740481C1C}">
-                          <a14:useLocalDpi xmlns:a14="http://schemas.microsoft.com/office/drawing/2010/main" val="0"/>
-                        </a:ext>
-                      </a:extLst>
-                    </a:blip>
-                    <a:srcRect/>
+                    <a:blip r:embed="rId7"/>
                     <a:stretch>
                       <a:fillRect/>
                     </a:stretch>
                   </pic:blipFill>
-                  <pic:spPr bwMode="auto">
+                  <pic:spPr>
                     <a:xfrm>
                       <a:off x="0" y="0"/>
-                      <a:ext cx="1356360" cy="4305300"/>
+                      <a:ext cx="5731510" cy="1766570"/>
                     </a:xfrm>
                     <a:prstGeom prst="rect">
                       <a:avLst/>
                     </a:prstGeom>
-                    <a:noFill/>
-                    <a:ln>
-                      <a:noFill/>
-                    </a:ln>
                   </pic:spPr>
                 </pic:pic>
               </a:graphicData>

</xml_diff>

<commit_message>
Mengumpulkan tugas algo flow baru
</commit_message>
<xml_diff>
--- a/Tugas Day 1/Kgs. M. Rusdiansyah Muharrom_Algo_Flowchart.docx
+++ b/Tugas Day 1/Kgs. M. Rusdiansyah Muharrom_Algo_Flowchart.docx
@@ -77,7 +77,7 @@
           <w:sz w:val="24"/>
           <w:szCs w:val="24"/>
         </w:rPr>
-        <w:t>Git</w:t>
+        <w:t>Algoritma Flowchart</w:t>
       </w:r>
     </w:p>
     <w:p>
@@ -104,7 +104,7 @@
           <w:sz w:val="24"/>
           <w:szCs w:val="24"/>
         </w:rPr>
-        <w:t>Proses Clone Repository</w:t>
+        <w:t>Soal 1 (Bilangan Prima)</w:t>
       </w:r>
     </w:p>
     <w:p>
@@ -122,17 +122,15 @@
       </w:pPr>
       <w:r>
         <w:rPr>
-          <w:rFonts w:ascii="Times New Roman" w:hAnsi="Times New Roman" w:cs="Times New Roman"/>
-          <w:b/>
-          <w:bCs/>
-          <w:sz w:val="24"/>
-          <w:szCs w:val="24"/>
+          <w:b/>
+          <w:bCs/>
+          <w:noProof/>
         </w:rPr>
         <w:drawing>
-          <wp:inline distT="0" distB="0" distL="0" distR="0" wp14:anchorId="16B3A8F9" wp14:editId="78F252F4">
-            <wp:extent cx="5731510" cy="1045845"/>
-            <wp:effectExtent l="0" t="0" r="2540" b="1905"/>
-            <wp:docPr id="785653941" name="Picture 1"/>
+          <wp:inline distT="0" distB="0" distL="0" distR="0" wp14:anchorId="5B2EF712" wp14:editId="3561A69A">
+            <wp:extent cx="4869180" cy="7162800"/>
+            <wp:effectExtent l="0" t="0" r="0" b="0"/>
+            <wp:docPr id="1423574081" name="Picture 1"/>
             <wp:cNvGraphicFramePr>
               <a:graphicFrameLocks xmlns:a="http://schemas.openxmlformats.org/drawingml/2006/main" noChangeAspect="1"/>
             </wp:cNvGraphicFramePr>
@@ -140,23 +138,36 @@
               <a:graphicData uri="http://schemas.openxmlformats.org/drawingml/2006/picture">
                 <pic:pic xmlns:pic="http://schemas.openxmlformats.org/drawingml/2006/picture">
                   <pic:nvPicPr>
-                    <pic:cNvPr id="785653941" name=""/>
-                    <pic:cNvPicPr/>
+                    <pic:cNvPr id="0" name="Picture 5"/>
+                    <pic:cNvPicPr>
+                      <a:picLocks noChangeAspect="1" noChangeArrowheads="1"/>
+                    </pic:cNvPicPr>
                   </pic:nvPicPr>
                   <pic:blipFill>
-                    <a:blip r:embed="rId5"/>
+                    <a:blip r:embed="rId5" cstate="print">
+                      <a:extLst>
+                        <a:ext uri="{28A0092B-C50C-407E-A947-70E740481C1C}">
+                          <a14:useLocalDpi xmlns:a14="http://schemas.microsoft.com/office/drawing/2010/main" val="0"/>
+                        </a:ext>
+                      </a:extLst>
+                    </a:blip>
+                    <a:srcRect/>
                     <a:stretch>
                       <a:fillRect/>
                     </a:stretch>
                   </pic:blipFill>
-                  <pic:spPr>
+                  <pic:spPr bwMode="auto">
                     <a:xfrm>
                       <a:off x="0" y="0"/>
-                      <a:ext cx="5731510" cy="1045845"/>
+                      <a:ext cx="4869180" cy="7162800"/>
                     </a:xfrm>
                     <a:prstGeom prst="rect">
                       <a:avLst/>
                     </a:prstGeom>
+                    <a:noFill/>
+                    <a:ln>
+                      <a:noFill/>
+                    </a:ln>
                   </pic:spPr>
                 </pic:pic>
               </a:graphicData>
@@ -168,6 +179,48 @@
     <w:p>
       <w:pPr>
         <w:pStyle w:val="ListParagraph"/>
+        <w:spacing w:line="276" w:lineRule="auto"/>
+        <w:ind w:left="780"/>
+        <w:rPr>
+          <w:rFonts w:ascii="Times New Roman" w:hAnsi="Times New Roman" w:cs="Times New Roman"/>
+          <w:b/>
+          <w:bCs/>
+          <w:sz w:val="24"/>
+          <w:szCs w:val="24"/>
+        </w:rPr>
+      </w:pPr>
+    </w:p>
+    <w:p>
+      <w:pPr>
+        <w:pStyle w:val="ListParagraph"/>
+        <w:spacing w:line="276" w:lineRule="auto"/>
+        <w:ind w:left="780"/>
+        <w:rPr>
+          <w:rFonts w:ascii="Times New Roman" w:hAnsi="Times New Roman" w:cs="Times New Roman"/>
+          <w:b/>
+          <w:bCs/>
+          <w:sz w:val="24"/>
+          <w:szCs w:val="24"/>
+        </w:rPr>
+      </w:pPr>
+    </w:p>
+    <w:p>
+      <w:pPr>
+        <w:pStyle w:val="ListParagraph"/>
+        <w:spacing w:line="276" w:lineRule="auto"/>
+        <w:ind w:left="780"/>
+        <w:rPr>
+          <w:rFonts w:ascii="Times New Roman" w:hAnsi="Times New Roman" w:cs="Times New Roman"/>
+          <w:b/>
+          <w:bCs/>
+          <w:sz w:val="24"/>
+          <w:szCs w:val="24"/>
+        </w:rPr>
+      </w:pPr>
+    </w:p>
+    <w:p>
+      <w:pPr>
+        <w:pStyle w:val="ListParagraph"/>
         <w:numPr>
           <w:ilvl w:val="0"/>
           <w:numId w:val="3"/>
@@ -189,7 +242,8 @@
           <w:sz w:val="24"/>
           <w:szCs w:val="24"/>
         </w:rPr>
-        <w:t>Proses add, commit dan push</w:t>
+        <w:lastRenderedPageBreak/>
+        <w:t>Soal 2 (Kelipatan 7)</w:t>
       </w:r>
     </w:p>
     <w:p>
@@ -207,17 +261,15 @@
       </w:pPr>
       <w:r>
         <w:rPr>
-          <w:rFonts w:ascii="Times New Roman" w:hAnsi="Times New Roman" w:cs="Times New Roman"/>
-          <w:b/>
-          <w:bCs/>
-          <w:sz w:val="24"/>
-          <w:szCs w:val="24"/>
+          <w:b/>
+          <w:bCs/>
+          <w:noProof/>
         </w:rPr>
         <w:drawing>
-          <wp:inline distT="0" distB="0" distL="0" distR="0" wp14:anchorId="5635F338" wp14:editId="41618358">
-            <wp:extent cx="5731510" cy="730885"/>
+          <wp:inline distT="0" distB="0" distL="0" distR="0" wp14:anchorId="670916FF" wp14:editId="0FE98A8C">
+            <wp:extent cx="3350538" cy="4076700"/>
             <wp:effectExtent l="0" t="0" r="2540" b="0"/>
-            <wp:docPr id="772161888" name="Picture 2"/>
+            <wp:docPr id="1229583485" name="Picture 2"/>
             <wp:cNvGraphicFramePr>
               <a:graphicFrameLocks xmlns:a="http://schemas.openxmlformats.org/drawingml/2006/main" noChangeAspect="1"/>
             </wp:cNvGraphicFramePr>
@@ -225,23 +277,36 @@
               <a:graphicData uri="http://schemas.openxmlformats.org/drawingml/2006/picture">
                 <pic:pic xmlns:pic="http://schemas.openxmlformats.org/drawingml/2006/picture">
                   <pic:nvPicPr>
-                    <pic:cNvPr id="772161888" name=""/>
-                    <pic:cNvPicPr/>
+                    <pic:cNvPr id="0" name="Picture 3"/>
+                    <pic:cNvPicPr>
+                      <a:picLocks noChangeAspect="1" noChangeArrowheads="1"/>
+                    </pic:cNvPicPr>
                   </pic:nvPicPr>
                   <pic:blipFill>
-                    <a:blip r:embed="rId6"/>
+                    <a:blip r:embed="rId6" cstate="print">
+                      <a:extLst>
+                        <a:ext uri="{28A0092B-C50C-407E-A947-70E740481C1C}">
+                          <a14:useLocalDpi xmlns:a14="http://schemas.microsoft.com/office/drawing/2010/main" val="0"/>
+                        </a:ext>
+                      </a:extLst>
+                    </a:blip>
+                    <a:srcRect/>
                     <a:stretch>
                       <a:fillRect/>
                     </a:stretch>
                   </pic:blipFill>
-                  <pic:spPr>
+                  <pic:spPr bwMode="auto">
                     <a:xfrm>
                       <a:off x="0" y="0"/>
-                      <a:ext cx="5731510" cy="730885"/>
+                      <a:ext cx="3357762" cy="4085489"/>
                     </a:xfrm>
                     <a:prstGeom prst="rect">
                       <a:avLst/>
                     </a:prstGeom>
+                    <a:noFill/>
+                    <a:ln>
+                      <a:noFill/>
+                    </a:ln>
                   </pic:spPr>
                 </pic:pic>
               </a:graphicData>
@@ -253,6 +318,33 @@
     <w:p>
       <w:pPr>
         <w:pStyle w:val="ListParagraph"/>
+        <w:numPr>
+          <w:ilvl w:val="0"/>
+          <w:numId w:val="3"/>
+        </w:numPr>
+        <w:spacing w:line="276" w:lineRule="auto"/>
+        <w:rPr>
+          <w:rFonts w:ascii="Times New Roman" w:hAnsi="Times New Roman" w:cs="Times New Roman"/>
+          <w:b/>
+          <w:bCs/>
+          <w:sz w:val="24"/>
+          <w:szCs w:val="24"/>
+        </w:rPr>
+      </w:pPr>
+      <w:r>
+        <w:rPr>
+          <w:rFonts w:ascii="Times New Roman" w:hAnsi="Times New Roman" w:cs="Times New Roman"/>
+          <w:b/>
+          <w:bCs/>
+          <w:sz w:val="24"/>
+          <w:szCs w:val="24"/>
+        </w:rPr>
+        <w:t>Soal 3 (Luas Trapesium)</w:t>
+      </w:r>
+    </w:p>
+    <w:p>
+      <w:pPr>
+        <w:pStyle w:val="ListParagraph"/>
         <w:spacing w:line="276" w:lineRule="auto"/>
         <w:ind w:left="780"/>
         <w:rPr>
@@ -265,17 +357,15 @@
       </w:pPr>
       <w:r>
         <w:rPr>
-          <w:rFonts w:ascii="Times New Roman" w:hAnsi="Times New Roman" w:cs="Times New Roman"/>
-          <w:b/>
-          <w:bCs/>
-          <w:sz w:val="24"/>
-          <w:szCs w:val="24"/>
+          <w:b/>
+          <w:bCs/>
+          <w:noProof/>
         </w:rPr>
         <w:drawing>
-          <wp:inline distT="0" distB="0" distL="0" distR="0" wp14:anchorId="53228C91" wp14:editId="42444E70">
-            <wp:extent cx="5731510" cy="1766570"/>
-            <wp:effectExtent l="0" t="0" r="2540" b="5080"/>
-            <wp:docPr id="1992423990" name="Picture 3"/>
+          <wp:inline distT="0" distB="0" distL="0" distR="0" wp14:anchorId="35DD1044" wp14:editId="7CC5D4FE">
+            <wp:extent cx="1356360" cy="4305300"/>
+            <wp:effectExtent l="0" t="0" r="0" b="0"/>
+            <wp:docPr id="343457872" name="Picture 3"/>
             <wp:cNvGraphicFramePr>
               <a:graphicFrameLocks xmlns:a="http://schemas.openxmlformats.org/drawingml/2006/main" noChangeAspect="1"/>
             </wp:cNvGraphicFramePr>
@@ -283,23 +373,36 @@
               <a:graphicData uri="http://schemas.openxmlformats.org/drawingml/2006/picture">
                 <pic:pic xmlns:pic="http://schemas.openxmlformats.org/drawingml/2006/picture">
                   <pic:nvPicPr>
-                    <pic:cNvPr id="1992423990" name=""/>
-                    <pic:cNvPicPr/>
+                    <pic:cNvPr id="0" name="Picture 1"/>
+                    <pic:cNvPicPr>
+                      <a:picLocks noChangeAspect="1" noChangeArrowheads="1"/>
+                    </pic:cNvPicPr>
                   </pic:nvPicPr>
                   <pic:blipFill>
-                    <a:blip r:embed="rId7"/>
+                    <a:blip r:embed="rId7" cstate="print">
+                      <a:extLst>
+                        <a:ext uri="{28A0092B-C50C-407E-A947-70E740481C1C}">
+                          <a14:useLocalDpi xmlns:a14="http://schemas.microsoft.com/office/drawing/2010/main" val="0"/>
+                        </a:ext>
+                      </a:extLst>
+                    </a:blip>
+                    <a:srcRect/>
                     <a:stretch>
                       <a:fillRect/>
                     </a:stretch>
                   </pic:blipFill>
-                  <pic:spPr>
+                  <pic:spPr bwMode="auto">
                     <a:xfrm>
                       <a:off x="0" y="0"/>
-                      <a:ext cx="5731510" cy="1766570"/>
+                      <a:ext cx="1356360" cy="4305300"/>
                     </a:xfrm>
                     <a:prstGeom prst="rect">
                       <a:avLst/>
                     </a:prstGeom>
+                    <a:noFill/>
+                    <a:ln>
+                      <a:noFill/>
+                    </a:ln>
                   </pic:spPr>
                 </pic:pic>
               </a:graphicData>

</xml_diff>

<commit_message>
Memperbaiki tugas flowchart day1 part 2
</commit_message>
<xml_diff>
--- a/Tugas Day 1/Kgs. M. Rusdiansyah Muharrom_Algo_Flowchart.docx
+++ b/Tugas Day 1/Kgs. M. Rusdiansyah Muharrom_Algo_Flowchart.docx
@@ -127,10 +127,10 @@
           <w:noProof/>
         </w:rPr>
         <w:drawing>
-          <wp:inline distT="0" distB="0" distL="0" distR="0" wp14:anchorId="5B2EF712" wp14:editId="3561A69A">
-            <wp:extent cx="4869180" cy="7162800"/>
+          <wp:inline distT="0" distB="0" distL="0" distR="0" wp14:anchorId="75903E4B" wp14:editId="473CAAD7">
+            <wp:extent cx="4869180" cy="5829300"/>
             <wp:effectExtent l="0" t="0" r="0" b="0"/>
-            <wp:docPr id="1423574081" name="Picture 1"/>
+            <wp:docPr id="2024218646" name="Picture 1"/>
             <wp:cNvGraphicFramePr>
               <a:graphicFrameLocks xmlns:a="http://schemas.openxmlformats.org/drawingml/2006/main" noChangeAspect="1"/>
             </wp:cNvGraphicFramePr>
@@ -138,7 +138,7 @@
               <a:graphicData uri="http://schemas.openxmlformats.org/drawingml/2006/picture">
                 <pic:pic xmlns:pic="http://schemas.openxmlformats.org/drawingml/2006/picture">
                   <pic:nvPicPr>
-                    <pic:cNvPr id="0" name="Picture 5"/>
+                    <pic:cNvPr id="0" name="Picture 1"/>
                     <pic:cNvPicPr>
                       <a:picLocks noChangeAspect="1" noChangeArrowheads="1"/>
                     </pic:cNvPicPr>
@@ -159,7 +159,7 @@
                   <pic:spPr bwMode="auto">
                     <a:xfrm>
                       <a:off x="0" y="0"/>
-                      <a:ext cx="4869180" cy="7162800"/>
+                      <a:ext cx="4869180" cy="5829300"/>
                     </a:xfrm>
                     <a:prstGeom prst="rect">
                       <a:avLst/>
@@ -175,6 +175,104 @@
           </wp:inline>
         </w:drawing>
       </w:r>
+    </w:p>
+    <w:p>
+      <w:pPr>
+        <w:pStyle w:val="ListParagraph"/>
+        <w:spacing w:line="276" w:lineRule="auto"/>
+        <w:ind w:left="780"/>
+        <w:rPr>
+          <w:rFonts w:ascii="Times New Roman" w:hAnsi="Times New Roman" w:cs="Times New Roman"/>
+          <w:b/>
+          <w:bCs/>
+          <w:sz w:val="24"/>
+          <w:szCs w:val="24"/>
+        </w:rPr>
+      </w:pPr>
+    </w:p>
+    <w:p>
+      <w:pPr>
+        <w:pStyle w:val="ListParagraph"/>
+        <w:spacing w:line="276" w:lineRule="auto"/>
+        <w:ind w:left="780"/>
+        <w:rPr>
+          <w:rFonts w:ascii="Times New Roman" w:hAnsi="Times New Roman" w:cs="Times New Roman"/>
+          <w:b/>
+          <w:bCs/>
+          <w:sz w:val="24"/>
+          <w:szCs w:val="24"/>
+        </w:rPr>
+      </w:pPr>
+    </w:p>
+    <w:p>
+      <w:pPr>
+        <w:pStyle w:val="ListParagraph"/>
+        <w:spacing w:line="276" w:lineRule="auto"/>
+        <w:ind w:left="780"/>
+        <w:rPr>
+          <w:rFonts w:ascii="Times New Roman" w:hAnsi="Times New Roman" w:cs="Times New Roman"/>
+          <w:b/>
+          <w:bCs/>
+          <w:sz w:val="24"/>
+          <w:szCs w:val="24"/>
+        </w:rPr>
+      </w:pPr>
+    </w:p>
+    <w:p>
+      <w:pPr>
+        <w:pStyle w:val="ListParagraph"/>
+        <w:spacing w:line="276" w:lineRule="auto"/>
+        <w:ind w:left="780"/>
+        <w:rPr>
+          <w:rFonts w:ascii="Times New Roman" w:hAnsi="Times New Roman" w:cs="Times New Roman"/>
+          <w:b/>
+          <w:bCs/>
+          <w:sz w:val="24"/>
+          <w:szCs w:val="24"/>
+        </w:rPr>
+      </w:pPr>
+    </w:p>
+    <w:p>
+      <w:pPr>
+        <w:pStyle w:val="ListParagraph"/>
+        <w:spacing w:line="276" w:lineRule="auto"/>
+        <w:ind w:left="780"/>
+        <w:rPr>
+          <w:rFonts w:ascii="Times New Roman" w:hAnsi="Times New Roman" w:cs="Times New Roman"/>
+          <w:b/>
+          <w:bCs/>
+          <w:sz w:val="24"/>
+          <w:szCs w:val="24"/>
+        </w:rPr>
+      </w:pPr>
+    </w:p>
+    <w:p>
+      <w:pPr>
+        <w:pStyle w:val="ListParagraph"/>
+        <w:spacing w:line="276" w:lineRule="auto"/>
+        <w:ind w:left="780"/>
+        <w:rPr>
+          <w:rFonts w:ascii="Times New Roman" w:hAnsi="Times New Roman" w:cs="Times New Roman"/>
+          <w:b/>
+          <w:bCs/>
+          <w:sz w:val="24"/>
+          <w:szCs w:val="24"/>
+        </w:rPr>
+      </w:pPr>
+    </w:p>
+    <w:p>
+      <w:pPr>
+        <w:pStyle w:val="ListParagraph"/>
+        <w:spacing w:line="276" w:lineRule="auto"/>
+        <w:ind w:left="780"/>
+        <w:rPr>
+          <w:rFonts w:ascii="Times New Roman" w:hAnsi="Times New Roman" w:cs="Times New Roman"/>
+          <w:b/>
+          <w:bCs/>
+          <w:sz w:val="24"/>
+          <w:szCs w:val="24"/>
+        </w:rPr>
+      </w:pPr>
     </w:p>
     <w:p>
       <w:pPr>

</xml_diff>